<commit_message>
fix: update the document and add "refresh web page" functionality
</commit_message>
<xml_diff>
--- a/Instruction for MathGame.docx
+++ b/Instruction for MathGame.docx
@@ -254,7 +254,21 @@
           <w:rFonts w:hint="default"/>
           <w:lang w:val="en-US" w:eastAsia="zh-CN"/>
         </w:rPr>
-        <w:t>\MathGame\dotnetapiserver”, double click “WebServer.sln” to open the application in the visual studio, and run the API.</w:t>
+        <w:t>\MathGame\</w:t>
+      </w:r>
+      <w:r>
+        <w:rPr>
+          <w:rFonts w:hint="default"/>
+          <w:lang w:val="en-AU" w:eastAsia="zh-CN"/>
+        </w:rPr>
+        <w:t>DotnetAPIServer</w:t>
+      </w:r>
+      <w:r>
+        <w:rPr>
+          <w:rFonts w:hint="default"/>
+          <w:lang w:val="en-US" w:eastAsia="zh-CN"/>
+        </w:rPr>
+        <w:t>”, double click “WebServer.sln” to open the application in the visual studio, and run the API.</w:t>
       </w:r>
     </w:p>
     <w:p>
@@ -417,7 +431,35 @@
           <w:rFonts w:hint="default"/>
           <w:lang w:val="en-US" w:eastAsia="zh-CN"/>
         </w:rPr>
-        <w:t>\MathGame\reactui, open a new terminal as below, run “npm install” in the console of VS code, which can install all the dependencies for React. After that, run “npm start”, which can run react application.</w:t>
+        <w:t xml:space="preserve">\MathGame\ReactUI, open a new terminal as below, run “npm install” in the console of VS code, which can install all the dependencies for React. </w:t>
+      </w:r>
+      <w:r>
+        <w:rPr>
+          <w:rFonts w:hint="default"/>
+          <w:lang w:val="en-AU" w:eastAsia="zh-CN"/>
+        </w:rPr>
+        <w:t>Then</w:t>
+      </w:r>
+      <w:r>
+        <w:rPr>
+          <w:rFonts w:hint="default"/>
+          <w:lang w:val="en-US" w:eastAsia="zh-CN"/>
+        </w:rPr>
+        <w:t xml:space="preserve">, run “npm start”, which can run </w:t>
+      </w:r>
+      <w:r>
+        <w:rPr>
+          <w:rFonts w:hint="default"/>
+          <w:lang w:val="en-AU" w:eastAsia="zh-CN"/>
+        </w:rPr>
+        <w:t>R</w:t>
+      </w:r>
+      <w:r>
+        <w:rPr>
+          <w:rFonts w:hint="default"/>
+          <w:lang w:val="en-US" w:eastAsia="zh-CN"/>
+        </w:rPr>
+        <w:t>eact application.</w:t>
       </w:r>
     </w:p>
     <w:p>
@@ -628,7 +670,7 @@
           <w:rFonts w:hint="default"/>
           <w:lang w:val="en-US" w:eastAsia="zh-CN"/>
         </w:rPr>
-        <w:t xml:space="preserve">. If you answer correctly, “question mark” image will display the “gift” image. You will also get the final grade. </w:t>
+        <w:t xml:space="preserve">. If you answer correctly, “question mark” image will display the “gift” image. You will also get the grade. </w:t>
       </w:r>
     </w:p>
     <w:p>
@@ -914,7 +956,21 @@
           <w:rFonts w:hint="eastAsia"/>
           <w:lang w:val="en-US" w:eastAsia="zh-CN"/>
         </w:rPr>
-        <w:t xml:space="preserve">4.2 Create docker images for front end and back end application( Actually, I have completed the </w:t>
+        <w:t>4.2 Create docker images for front end and back end application</w:t>
+      </w:r>
+      <w:r>
+        <w:rPr>
+          <w:rFonts w:hint="default"/>
+          <w:lang w:val="en-AU" w:eastAsia="zh-CN"/>
+        </w:rPr>
+        <w:t>.</w:t>
+      </w:r>
+      <w:r>
+        <w:rPr>
+          <w:rFonts w:hint="eastAsia"/>
+          <w:lang w:val="en-US" w:eastAsia="zh-CN"/>
+        </w:rPr>
+        <w:t xml:space="preserve"> Actually, I have completed the </w:t>
       </w:r>
       <w:r>
         <w:rPr>
@@ -942,39 +998,62 @@
           <w:rFonts w:hint="eastAsia"/>
           <w:lang w:val="en-US" w:eastAsia="zh-CN"/>
         </w:rPr>
-        <w:t xml:space="preserve"> which can be found in source code, and created</w:t>
+        <w:t xml:space="preserve"> which can be found in source code, and created docker images in the local Ubuntu subsystem. </w:t>
+      </w:r>
+    </w:p>
+    <w:p>
+      <w:pPr>
+        <w:rPr>
+          <w:rFonts w:hint="default"/>
+          <w:lang w:val="en-US" w:eastAsia="zh-CN"/>
+        </w:rPr>
+      </w:pPr>
+    </w:p>
+    <w:p>
+      <w:pPr>
+        <w:rPr>
+          <w:rFonts w:hint="eastAsia"/>
+          <w:lang w:val="en-US" w:eastAsia="zh-CN"/>
+        </w:rPr>
+      </w:pPr>
+      <w:r>
+        <w:rPr>
+          <w:rFonts w:hint="eastAsia"/>
+          <w:lang w:val="en-US" w:eastAsia="zh-CN"/>
+        </w:rPr>
+        <w:t>4.3 Deploy the images in the Linux virtual machine on the Cloud of Azure or AWS using docker hub and docker, then this web application can be browsed online.</w:t>
+      </w:r>
+    </w:p>
+    <w:p>
+      <w:pPr>
+        <w:rPr>
+          <w:rFonts w:hint="eastAsia"/>
+          <w:lang w:val="en-US" w:eastAsia="zh-CN"/>
+        </w:rPr>
+      </w:pPr>
+    </w:p>
+    <w:p>
+      <w:pPr>
+        <w:rPr>
+          <w:rFonts w:hint="default"/>
+          <w:lang w:val="en-AU" w:eastAsia="zh-CN"/>
+        </w:rPr>
+      </w:pPr>
+      <w:r>
+        <w:rPr>
+          <w:rFonts w:hint="default"/>
+          <w:lang w:val="en-AU" w:eastAsia="zh-CN"/>
+        </w:rPr>
+        <w:t>4.4 Can also add the countdown in the web page for “Math Game”</w:t>
       </w:r>
       <w:bookmarkStart w:id="0" w:name="_GoBack"/>
       <w:bookmarkEnd w:id="0"/>
       <w:r>
         <w:rPr>
-          <w:rFonts w:hint="eastAsia"/>
-          <w:lang w:val="en-US" w:eastAsia="zh-CN"/>
-        </w:rPr>
-        <w:t xml:space="preserve"> docker images in the local Ubuntu subsystem ). </w:t>
-      </w:r>
-    </w:p>
-    <w:p>
-      <w:pPr>
-        <w:rPr>
-          <w:rFonts w:hint="default"/>
-          <w:lang w:val="en-US" w:eastAsia="zh-CN"/>
-        </w:rPr>
-      </w:pPr>
-    </w:p>
-    <w:p>
-      <w:pPr>
-        <w:rPr>
-          <w:rFonts w:hint="default"/>
-          <w:lang w:val="en-US" w:eastAsia="zh-CN"/>
-        </w:rPr>
-      </w:pPr>
-      <w:r>
-        <w:rPr>
-          <w:rFonts w:hint="eastAsia"/>
-          <w:lang w:val="en-US" w:eastAsia="zh-CN"/>
-        </w:rPr>
-        <w:t>4.3 Deploy the images in the Linux virtual machine on the Cloud of Azure or AWS using docker hub and docker, then this web application can be browsed online.</w:t>
+          <w:rFonts w:hint="default"/>
+          <w:lang w:val="en-AU" w:eastAsia="zh-CN"/>
+        </w:rPr>
+        <w:t xml:space="preserve">. </w:t>
       </w:r>
     </w:p>
     <w:sectPr>

</xml_diff>

<commit_message>
feat: update the instruction document
</commit_message>
<xml_diff>
--- a/Instruction for MathGame.docx
+++ b/Instruction for MathGame.docx
@@ -543,9 +543,9 @@
       <w:r>
         <w:drawing>
           <wp:inline distT="0" distB="0" distL="114300" distR="114300">
-            <wp:extent cx="5273675" cy="3169285"/>
-            <wp:effectExtent l="0" t="0" r="3175" b="12065"/>
-            <wp:docPr id="4" name="图片 2"/>
+            <wp:extent cx="5267325" cy="3002280"/>
+            <wp:effectExtent l="0" t="0" r="9525" b="7620"/>
+            <wp:docPr id="6" name="图片 1"/>
             <wp:cNvGraphicFramePr>
               <a:graphicFrameLocks xmlns:a="http://schemas.openxmlformats.org/drawingml/2006/main" noChangeAspect="1"/>
             </wp:cNvGraphicFramePr>
@@ -553,7 +553,7 @@
               <a:graphicData uri="http://schemas.openxmlformats.org/drawingml/2006/picture">
                 <pic:pic xmlns:pic="http://schemas.openxmlformats.org/drawingml/2006/picture">
                   <pic:nvPicPr>
-                    <pic:cNvPr id="4" name="图片 2"/>
+                    <pic:cNvPr id="6" name="图片 1"/>
                     <pic:cNvPicPr>
                       <a:picLocks noChangeAspect="1"/>
                     </pic:cNvPicPr>
@@ -567,7 +567,7 @@
                   <pic:spPr>
                     <a:xfrm>
                       <a:off x="0" y="0"/>
-                      <a:ext cx="5273675" cy="3169285"/>
+                      <a:ext cx="5267325" cy="3002280"/>
                     </a:xfrm>
                     <a:prstGeom prst="rect">
                       <a:avLst/>
@@ -683,9 +683,9 @@
       <w:r>
         <w:drawing>
           <wp:inline distT="0" distB="0" distL="114300" distR="114300">
-            <wp:extent cx="5268595" cy="2611120"/>
-            <wp:effectExtent l="0" t="0" r="8255" b="17780"/>
-            <wp:docPr id="5" name="图片 3"/>
+            <wp:extent cx="5269230" cy="2732405"/>
+            <wp:effectExtent l="0" t="0" r="7620" b="10795"/>
+            <wp:docPr id="7" name="图片 2"/>
             <wp:cNvGraphicFramePr>
               <a:graphicFrameLocks xmlns:a="http://schemas.openxmlformats.org/drawingml/2006/main" noChangeAspect="1"/>
             </wp:cNvGraphicFramePr>
@@ -693,7 +693,7 @@
               <a:graphicData uri="http://schemas.openxmlformats.org/drawingml/2006/picture">
                 <pic:pic xmlns:pic="http://schemas.openxmlformats.org/drawingml/2006/picture">
                   <pic:nvPicPr>
-                    <pic:cNvPr id="5" name="图片 3"/>
+                    <pic:cNvPr id="7" name="图片 2"/>
                     <pic:cNvPicPr>
                       <a:picLocks noChangeAspect="1"/>
                     </pic:cNvPicPr>
@@ -707,7 +707,7 @@
                   <pic:spPr>
                     <a:xfrm>
                       <a:off x="0" y="0"/>
-                      <a:ext cx="5268595" cy="2611120"/>
+                      <a:ext cx="5269230" cy="2732405"/>
                     </a:xfrm>
                     <a:prstGeom prst="rect">
                       <a:avLst/>
@@ -1044,17 +1044,33 @@
           <w:rFonts w:hint="default"/>
           <w:lang w:val="en-AU" w:eastAsia="zh-CN"/>
         </w:rPr>
-        <w:t>4.4 Can also add the countdown in the web page for “Math Game”</w:t>
+        <w:t xml:space="preserve">4.4 Can also add the countdown in the web page for “Math Game”. </w:t>
+      </w:r>
+    </w:p>
+    <w:p>
+      <w:pPr>
+        <w:rPr>
+          <w:rFonts w:hint="default"/>
+          <w:lang w:val="en-AU" w:eastAsia="zh-CN"/>
+        </w:rPr>
+      </w:pPr>
+    </w:p>
+    <w:p>
+      <w:pPr>
+        <w:rPr>
+          <w:rFonts w:hint="default"/>
+          <w:lang w:val="en-US" w:eastAsia="zh-CN"/>
+        </w:rPr>
+      </w:pPr>
+      <w:r>
+        <w:rPr>
+          <w:rFonts w:hint="eastAsia"/>
+          <w:lang w:val="en-US" w:eastAsia="zh-CN"/>
+        </w:rPr>
+        <w:t>4.5 Add unit test</w:t>
       </w:r>
       <w:bookmarkStart w:id="0" w:name="_GoBack"/>
       <w:bookmarkEnd w:id="0"/>
-      <w:r>
-        <w:rPr>
-          <w:rFonts w:hint="default"/>
-          <w:lang w:val="en-AU" w:eastAsia="zh-CN"/>
-        </w:rPr>
-        <w:t xml:space="preserve">. </w:t>
-      </w:r>
     </w:p>
     <w:sectPr>
       <w:pgSz w:w="11906" w:h="16838"/>
@@ -1272,7 +1288,7 @@
     <w:lsdException w:qFormat="1" w:unhideWhenUsed="0" w:uiPriority="0" w:semiHidden="0" w:name="Title"/>
     <w:lsdException w:unhideWhenUsed="0" w:uiPriority="0" w:semiHidden="0" w:name="Closing"/>
     <w:lsdException w:unhideWhenUsed="0" w:uiPriority="0" w:semiHidden="0" w:name="Signature"/>
-    <w:lsdException w:unhideWhenUsed="0" w:uiPriority="0" w:name="Default Paragraph Font"/>
+    <w:lsdException w:qFormat="1" w:unhideWhenUsed="0" w:uiPriority="0" w:name="Default Paragraph Font"/>
     <w:lsdException w:unhideWhenUsed="0" w:uiPriority="0" w:semiHidden="0" w:name="Body Text"/>
     <w:lsdException w:unhideWhenUsed="0" w:uiPriority="0" w:semiHidden="0" w:name="Body Text Indent"/>
     <w:lsdException w:unhideWhenUsed="0" w:uiPriority="0" w:semiHidden="0" w:name="List Continue"/>
@@ -1292,7 +1308,7 @@
     <w:lsdException w:unhideWhenUsed="0" w:uiPriority="0" w:semiHidden="0" w:name="Body Text Indent 2"/>
     <w:lsdException w:unhideWhenUsed="0" w:uiPriority="0" w:semiHidden="0" w:name="Body Text Indent 3"/>
     <w:lsdException w:unhideWhenUsed="0" w:uiPriority="0" w:semiHidden="0" w:name="Block Text"/>
-    <w:lsdException w:unhideWhenUsed="0" w:uiPriority="0" w:semiHidden="0" w:name="Hyperlink"/>
+    <w:lsdException w:qFormat="1" w:unhideWhenUsed="0" w:uiPriority="0" w:semiHidden="0" w:name="Hyperlink"/>
     <w:lsdException w:unhideWhenUsed="0" w:uiPriority="0" w:semiHidden="0" w:name="FollowedHyperlink"/>
     <w:lsdException w:qFormat="1" w:unhideWhenUsed="0" w:uiPriority="0" w:semiHidden="0" w:name="Strong"/>
     <w:lsdException w:qFormat="1" w:unhideWhenUsed="0" w:uiPriority="0" w:semiHidden="0" w:name="Emphasis"/>
@@ -1310,7 +1326,7 @@
     <w:lsdException w:unhideWhenUsed="0" w:uiPriority="0" w:semiHidden="0" w:name="HTML Sample"/>
     <w:lsdException w:unhideWhenUsed="0" w:uiPriority="0" w:semiHidden="0" w:name="HTML Typewriter"/>
     <w:lsdException w:unhideWhenUsed="0" w:uiPriority="0" w:semiHidden="0" w:name="HTML Variable"/>
-    <w:lsdException w:unhideWhenUsed="0" w:uiPriority="0" w:name="Normal Table"/>
+    <w:lsdException w:qFormat="1" w:unhideWhenUsed="0" w:uiPriority="0" w:name="Normal Table"/>
     <w:lsdException w:unhideWhenUsed="0" w:uiPriority="0" w:semiHidden="0" w:name="annotation subject"/>
     <w:lsdException w:unhideWhenUsed="0" w:uiPriority="0" w:semiHidden="0" w:name="Table Simple 1"/>
     <w:lsdException w:unhideWhenUsed="0" w:uiPriority="0" w:semiHidden="0" w:name="Table Simple 2"/>
@@ -1475,11 +1491,13 @@
   <w:style w:type="character" w:default="1" w:styleId="3">
     <w:name w:val="Default Paragraph Font"/>
     <w:semiHidden/>
+    <w:qFormat/>
     <w:uiPriority w:val="0"/>
   </w:style>
   <w:style w:type="table" w:default="1" w:styleId="2">
     <w:name w:val="Normal Table"/>
     <w:semiHidden/>
+    <w:qFormat/>
     <w:uiPriority w:val="0"/>
     <w:tblPr>
       <w:tblCellMar>
@@ -1493,6 +1511,7 @@
   <w:style w:type="character" w:styleId="4">
     <w:name w:val="Hyperlink"/>
     <w:basedOn w:val="3"/>
+    <w:qFormat/>
     <w:uiPriority w:val="0"/>
     <w:rPr>
       <w:color w:val="0000FF"/>

</xml_diff>